<commit_message>
Ajout du CPI et CPEN
</commit_message>
<xml_diff>
--- a/test.docx
+++ b/test.docx
@@ -106,23 +106,7 @@
       </w:pPr>
       <w:r>
         <w:rPr/>
-        <w:t>Articles 3-</w:t>
-      </w:r>
-      <w:r>
-        <w:rPr/>
-        <w:t>12</w:t>
-      </w:r>
-      <w:r>
-        <w:rPr/>
-        <w:t>, 12-</w:t>
-      </w:r>
-      <w:r>
-        <w:rPr/>
-        <w:t>4-6</w:t>
-      </w:r>
-      <w:r>
-        <w:rPr/>
-        <w:t>, 14, 15 et 27 C. civ.</w:t>
+        <w:t>Articles 3-12, 12-4-6, 14, 15 et 27 C. civ.</w:t>
       </w:r>
     </w:p>
     <w:p>
@@ -170,6 +154,63 @@
       <w:r>
         <w:rPr/>
         <w:t>Articles L. 1111-1 C. trav. et R. 4512-15 du Code du travail.</w:t>
+      </w:r>
+    </w:p>
+    <w:p>
+      <w:pPr>
+        <w:pStyle w:val="Normal"/>
+        <w:rPr/>
+      </w:pPr>
+      <w:r>
+        <w:rPr/>
+      </w:r>
+    </w:p>
+    <w:p>
+      <w:pPr>
+        <w:pStyle w:val="Normal"/>
+        <w:rPr/>
+      </w:pPr>
+      <w:r>
+        <w:rPr/>
+        <w:t>Art. L. 112-1 C. pr. Int. Article L. 331-24 du CPI.</w:t>
+      </w:r>
+    </w:p>
+    <w:p>
+      <w:pPr>
+        <w:pStyle w:val="Normal"/>
+        <w:rPr/>
+      </w:pPr>
+      <w:r>
+        <w:rPr/>
+      </w:r>
+    </w:p>
+    <w:p>
+      <w:pPr>
+        <w:pStyle w:val="Normal"/>
+        <w:rPr/>
+      </w:pPr>
+      <w:r>
+        <w:rPr/>
+        <w:t>Articles 131-4 et 225-7-1 c. pén.</w:t>
+      </w:r>
+    </w:p>
+    <w:p>
+      <w:pPr>
+        <w:pStyle w:val="Normal"/>
+        <w:rPr/>
+      </w:pPr>
+      <w:r>
+        <w:rPr/>
+      </w:r>
+    </w:p>
+    <w:p>
+      <w:pPr>
+        <w:pStyle w:val="Normal"/>
+        <w:rPr/>
+      </w:pPr>
+      <w:r>
+        <w:rPr/>
+        <w:t xml:space="preserve">Art. 694-4-1 et </w:t>
       </w:r>
     </w:p>
     <w:sectPr>

</xml_diff>

<commit_message>
Ajout de CPRCIV, CASSUR, CCONSO
</commit_message>
<xml_diff>
--- a/test.docx
+++ b/test.docx
@@ -125,6 +125,44 @@
       </w:pPr>
       <w:r>
         <w:rPr/>
+        <w:t>Art. 1038 et 1289-2 CPC.</w:t>
+      </w:r>
+    </w:p>
+    <w:p>
+      <w:pPr>
+        <w:pStyle w:val="Normal"/>
+        <w:rPr/>
+      </w:pPr>
+      <w:r>
+        <w:rPr/>
+      </w:r>
+    </w:p>
+    <w:p>
+      <w:pPr>
+        <w:pStyle w:val="Normal"/>
+        <w:rPr/>
+      </w:pPr>
+      <w:r>
+        <w:rPr/>
+        <w:t>Art. L. 385-2, R. 343-4 et A421-13 C. assur.</w:t>
+      </w:r>
+    </w:p>
+    <w:p>
+      <w:pPr>
+        <w:pStyle w:val="Normal"/>
+        <w:rPr/>
+      </w:pPr>
+      <w:r>
+        <w:rPr/>
+      </w:r>
+    </w:p>
+    <w:p>
+      <w:pPr>
+        <w:pStyle w:val="Normal"/>
+        <w:rPr/>
+      </w:pPr>
+      <w:r>
+        <w:rPr/>
       </w:r>
     </w:p>
     <w:p>
@@ -210,11 +248,26 @@
       </w:pPr>
       <w:r>
         <w:rPr/>
-        <w:t xml:space="preserve">Art. 694-4-1 et </w:t>
-      </w:r>
-      <w:r>
-        <w:rPr/>
-        <w:t>R57-6-1 CPP.</w:t>
+        <w:t>Art. 694-4-1 et R57-6-1 CPP.</w:t>
+      </w:r>
+    </w:p>
+    <w:p>
+      <w:pPr>
+        <w:pStyle w:val="Normal"/>
+        <w:rPr/>
+      </w:pPr>
+      <w:r>
+        <w:rPr/>
+      </w:r>
+    </w:p>
+    <w:p>
+      <w:pPr>
+        <w:pStyle w:val="Normal"/>
+        <w:rPr/>
+      </w:pPr>
+      <w:r>
+        <w:rPr/>
+        <w:t>Articles L. 121-14, R. 742-52 C. conso.</w:t>
       </w:r>
     </w:p>
     <w:sectPr>

</xml_diff>

<commit_message>
V0.5 Changement de méthodes Légifrance
Suite au bug signalé à la DILA, changement des méthodes pour interroger l'API Légifrance.
</commit_message>
<xml_diff>
--- a/test.docx
+++ b/test.docx
@@ -286,7 +286,15 @@
       </w:pPr>
       <w:r>
         <w:rPr/>
-        <w:t>Article R. 314-7 du CSI.</w:t>
+        <w:t>Article</w:t>
+      </w:r>
+      <w:r>
+        <w:rPr/>
+        <w:t xml:space="preserve">s L. 622-7 et </w:t>
+      </w:r>
+      <w:r>
+        <w:rPr/>
+        <w:t xml:space="preserve"> R. 314-7 du CSI.</w:t>
       </w:r>
     </w:p>
     <w:sectPr>

</xml_diff>